<commit_message>
SKATEBOARD COMPLETED - Three steps: Choose deck, upload files, review - Backend server with calls to create 'Name and Describe' cloze cards, retrieve decks, fetch files uploaded to server, and more - App model layer with Anki Card creation logic - Front end displaying three steps
</commit_message>
<xml_diff>
--- a/data/test2.docx
+++ b/data/test2.docx
@@ -12,13 +12,7 @@
         <w:rPr>
           <w:lang w:val="en-US"/>
         </w:rPr>
-        <w:t xml:space="preserve">Name and describe the </w:t>
-      </w:r>
-      <w:r>
-        <w:rPr>
-          <w:lang w:val="en-US"/>
-        </w:rPr>
-        <w:t>Quirks of main characters in MHA</w:t>
+        <w:t>Name and describe the Quirks of main characters in MHA</w:t>
       </w:r>
     </w:p>
     <w:p>
@@ -31,7 +25,7 @@
         <w:rPr>
           <w:lang w:val="en-US"/>
         </w:rPr>
-        <w:t>3</w:t>
+        <w:t>7</w:t>
       </w:r>
     </w:p>
     <w:p>
@@ -77,6 +71,64 @@
           <w:lang w:val="en-US"/>
         </w:rPr>
         <w:t>Shoto Todoroki: Fire and Ice</w:t>
+      </w:r>
+    </w:p>
+    <w:p>
+      <w:pPr>
+        <w:rPr>
+          <w:lang w:val="en-US"/>
+        </w:rPr>
+      </w:pPr>
+      <w:r>
+        <w:rPr>
+          <w:lang w:val="en-US"/>
+        </w:rPr>
+        <w:t>Ururaka: Zero gravity</w:t>
+      </w:r>
+    </w:p>
+    <w:p>
+      <w:pPr>
+        <w:rPr>
+          <w:lang w:val="en-US"/>
+        </w:rPr>
+      </w:pPr>
+      <w:r>
+        <w:rPr>
+          <w:lang w:val="en-US"/>
+        </w:rPr>
+        <w:t>Tensei Iida: Engine legs</w:t>
+      </w:r>
+    </w:p>
+    <w:p>
+      <w:pPr>
+        <w:rPr>
+          <w:lang w:val="en-US"/>
+        </w:rPr>
+      </w:pPr>
+      <w:r>
+        <w:rPr>
+          <w:lang w:val="en-US"/>
+        </w:rPr>
+        <w:t>Ejiro Kirishima: Hardening</w:t>
+      </w:r>
+    </w:p>
+    <w:p>
+      <w:pPr>
+        <w:rPr>
+          <w:lang w:val="en-US"/>
+        </w:rPr>
+      </w:pPr>
+      <w:r>
+        <w:rPr>
+          <w:lang w:val="en-US"/>
+        </w:rPr>
+        <w:t xml:space="preserve">Denki Kaminari: </w:t>
+      </w:r>
+      <w:r>
+        <w:rPr>
+          <w:lang w:val="en-US"/>
+        </w:rPr>
+        <w:t>Electricity</w:t>
       </w:r>
     </w:p>
     <w:sectPr>

</xml_diff>

<commit_message>
- Updated landing page - Added Carousel - Improved HTML
</commit_message>
<xml_diff>
--- a/data/test2.docx
+++ b/data/test2.docx
@@ -27,6 +27,18 @@
         </w:rPr>
         <w:t>7</w:t>
       </w:r>
+      <w:r>
+        <w:rPr>
+          <w:lang w:val="en-US"/>
+        </w:rPr>
+        <w:t>M</w:t>
+      </w:r>
+      <w:r>
+        <w:rPr>
+          <w:lang w:val="en-US"/>
+        </w:rPr>
+        <w:t xml:space="preserve"> MHA</w:t>
+      </w:r>
     </w:p>
     <w:p>
       <w:pPr>
@@ -130,6 +142,611 @@
         </w:rPr>
         <w:t>Electricity</w:t>
       </w:r>
+    </w:p>
+    <w:p>
+      <w:pPr>
+        <w:rPr>
+          <w:lang w:val="en-US"/>
+        </w:rPr>
+      </w:pPr>
+    </w:p>
+    <w:p>
+      <w:pPr>
+        <w:rPr>
+          <w:lang w:val="en-US"/>
+        </w:rPr>
+      </w:pPr>
+      <w:r>
+        <w:rPr>
+          <w:lang w:val="en-US"/>
+        </w:rPr>
+        <w:t>Basic</w:t>
+      </w:r>
+    </w:p>
+    <w:p>
+      <w:pPr>
+        <w:rPr>
+          <w:lang w:val="en-US"/>
+        </w:rPr>
+      </w:pPr>
+      <w:r>
+        <w:rPr>
+          <w:lang w:val="en-US"/>
+        </w:rPr>
+        <w:t>3</w:t>
+      </w:r>
+      <w:r>
+        <w:rPr>
+          <w:lang w:val="en-US"/>
+        </w:rPr>
+        <w:t xml:space="preserve"> Naruto</w:t>
+      </w:r>
+    </w:p>
+    <w:p>
+      <w:pPr>
+        <w:rPr>
+          <w:noProof/>
+          <w:lang w:val="en-US"/>
+        </w:rPr>
+      </w:pPr>
+      <w:r>
+        <w:rPr>
+          <w:noProof/>
+          <w:lang w:val="en-US"/>
+        </w:rPr>
+        <w:t>What is Naruto’s Surname?</w:t>
+      </w:r>
+    </w:p>
+    <w:p>
+      <w:pPr>
+        <w:rPr>
+          <w:noProof/>
+          <w:lang w:val="en-US"/>
+        </w:rPr>
+      </w:pPr>
+      <w:r>
+        <w:rPr>
+          <w:noProof/>
+          <w:lang w:val="en-US"/>
+        </w:rPr>
+        <w:t>/</w:t>
+      </w:r>
+    </w:p>
+    <w:p>
+      <w:pPr>
+        <w:rPr>
+          <w:lang w:val="en-US"/>
+        </w:rPr>
+      </w:pPr>
+      <w:r>
+        <w:rPr>
+          <w:noProof/>
+          <w:lang w:val="en-US"/>
+        </w:rPr>
+        <w:t>Uzumaki</w:t>
+      </w:r>
+    </w:p>
+    <w:p>
+      <w:pPr>
+        <w:rPr>
+          <w:lang w:val="en-US"/>
+        </w:rPr>
+      </w:pPr>
+      <w:r>
+        <w:rPr>
+          <w:lang w:val="en-US"/>
+        </w:rPr>
+        <w:t>//</w:t>
+      </w:r>
+    </w:p>
+    <w:p>
+      <w:pPr>
+        <w:rPr>
+          <w:lang w:val="en-US"/>
+        </w:rPr>
+      </w:pPr>
+      <w:r>
+        <w:rPr>
+          <w:lang w:val="en-US"/>
+        </w:rPr>
+        <w:t xml:space="preserve">Who </w:t>
+      </w:r>
+      <w:r>
+        <w:rPr>
+          <w:lang w:val="en-US"/>
+        </w:rPr>
+        <w:t>were</w:t>
+      </w:r>
+      <w:r>
+        <w:rPr>
+          <w:lang w:val="en-US"/>
+        </w:rPr>
+        <w:t xml:space="preserve"> the </w:t>
+      </w:r>
+      <w:r>
+        <w:rPr>
+          <w:lang w:val="en-US"/>
+        </w:rPr>
+        <w:t>members of Team 7?</w:t>
+      </w:r>
+    </w:p>
+    <w:p>
+      <w:pPr>
+        <w:rPr>
+          <w:lang w:val="en-US"/>
+        </w:rPr>
+      </w:pPr>
+      <w:r>
+        <w:rPr>
+          <w:lang w:val="en-US"/>
+        </w:rPr>
+        <w:t>/</w:t>
+      </w:r>
+    </w:p>
+    <w:p>
+      <w:pPr>
+        <w:rPr>
+          <w:noProof/>
+          <w:lang w:val="en-US"/>
+        </w:rPr>
+      </w:pPr>
+      <w:r>
+        <w:rPr>
+          <w:noProof/>
+          <w:lang w:val="en-US"/>
+        </w:rPr>
+        <w:t>Naruto</w:t>
+      </w:r>
+    </w:p>
+    <w:p>
+      <w:pPr>
+        <w:rPr>
+          <w:noProof/>
+          <w:lang w:val="en-US"/>
+        </w:rPr>
+      </w:pPr>
+      <w:r>
+        <w:rPr>
+          <w:noProof/>
+          <w:lang w:val="en-US"/>
+        </w:rPr>
+        <w:t>Sasuke</w:t>
+      </w:r>
+    </w:p>
+    <w:p>
+      <w:pPr>
+        <w:rPr>
+          <w:noProof/>
+          <w:lang w:val="en-US"/>
+        </w:rPr>
+      </w:pPr>
+      <w:r>
+        <w:rPr>
+          <w:noProof/>
+          <w:lang w:val="en-US"/>
+        </w:rPr>
+        <w:t>Sakura</w:t>
+      </w:r>
+    </w:p>
+    <w:p>
+      <w:pPr>
+        <w:rPr>
+          <w:noProof/>
+          <w:lang w:val="en-US"/>
+        </w:rPr>
+      </w:pPr>
+      <w:r>
+        <w:rPr>
+          <w:noProof/>
+          <w:lang w:val="en-US"/>
+        </w:rPr>
+        <w:t>Kakashi</w:t>
+      </w:r>
+    </w:p>
+    <w:p>
+      <w:pPr>
+        <w:rPr>
+          <w:noProof/>
+          <w:lang w:val="en-US"/>
+        </w:rPr>
+      </w:pPr>
+      <w:r>
+        <w:rPr>
+          <w:noProof/>
+          <w:lang w:val="en-US"/>
+        </w:rPr>
+        <w:t>//</w:t>
+      </w:r>
+    </w:p>
+    <w:p>
+      <w:pPr>
+        <w:rPr>
+          <w:noProof/>
+          <w:lang w:val="en-US"/>
+        </w:rPr>
+      </w:pPr>
+      <w:r>
+        <w:rPr>
+          <w:noProof/>
+          <w:lang w:val="en-US"/>
+        </w:rPr>
+        <w:t>Which tailed beast does Naruto have sealed within him?</w:t>
+      </w:r>
+    </w:p>
+    <w:p>
+      <w:pPr>
+        <w:rPr>
+          <w:noProof/>
+          <w:lang w:val="en-US"/>
+        </w:rPr>
+      </w:pPr>
+      <w:r>
+        <w:rPr>
+          <w:noProof/>
+          <w:lang w:val="en-US"/>
+        </w:rPr>
+        <w:t>/</w:t>
+      </w:r>
+    </w:p>
+    <w:p>
+      <w:pPr>
+        <w:rPr>
+          <w:noProof/>
+          <w:lang w:val="en-US"/>
+        </w:rPr>
+      </w:pPr>
+      <w:r>
+        <w:rPr>
+          <w:noProof/>
+          <w:lang w:val="en-US"/>
+        </w:rPr>
+        <w:t>Kyuubi, the Nine Tailed Beast</w:t>
+      </w:r>
+    </w:p>
+    <w:p>
+      <w:pPr>
+        <w:rPr>
+          <w:noProof/>
+          <w:lang w:val="en-US"/>
+        </w:rPr>
+      </w:pPr>
+      <w:r>
+        <w:rPr>
+          <w:noProof/>
+          <w:lang w:val="en-US"/>
+        </w:rPr>
+        <w:t>//</w:t>
+      </w:r>
+    </w:p>
+    <w:p>
+      <w:pPr>
+        <w:rPr>
+          <w:noProof/>
+          <w:lang w:val="en-US"/>
+        </w:rPr>
+      </w:pPr>
+    </w:p>
+    <w:p>
+      <w:pPr>
+        <w:rPr>
+          <w:noProof/>
+          <w:lang w:val="en-US"/>
+        </w:rPr>
+      </w:pPr>
+    </w:p>
+    <w:p>
+      <w:pPr>
+        <w:rPr>
+          <w:noProof/>
+          <w:lang w:val="en-US"/>
+        </w:rPr>
+      </w:pPr>
+    </w:p>
+    <w:p>
+      <w:pPr>
+        <w:rPr>
+          <w:noProof/>
+          <w:lang w:val="en-US"/>
+        </w:rPr>
+      </w:pPr>
+    </w:p>
+    <w:p>
+      <w:pPr>
+        <w:rPr>
+          <w:noProof/>
+          <w:lang w:val="en-US"/>
+        </w:rPr>
+      </w:pPr>
+      <w:r>
+        <w:rPr>
+          <w:noProof/>
+          <w:lang w:val="en-US"/>
+        </w:rPr>
+        <w:lastRenderedPageBreak/>
+        <w:t>Reversed</w:t>
+      </w:r>
+    </w:p>
+    <w:p>
+      <w:pPr>
+        <w:rPr>
+          <w:noProof/>
+          <w:lang w:val="en-US"/>
+        </w:rPr>
+      </w:pPr>
+      <w:r>
+        <w:rPr>
+          <w:noProof/>
+          <w:lang w:val="en-US"/>
+        </w:rPr>
+        <w:t>4</w:t>
+      </w:r>
+      <w:r>
+        <w:rPr>
+          <w:noProof/>
+          <w:lang w:val="en-US"/>
+        </w:rPr>
+        <w:t xml:space="preserve"> Naruto</w:t>
+      </w:r>
+    </w:p>
+    <w:p>
+      <w:pPr>
+        <w:rPr>
+          <w:noProof/>
+          <w:lang w:val="en-US"/>
+        </w:rPr>
+      </w:pPr>
+      <w:r>
+        <w:rPr>
+          <w:noProof/>
+          <w:lang w:val="en-US"/>
+        </w:rPr>
+        <w:t>Kyuubi</w:t>
+      </w:r>
+    </w:p>
+    <w:p>
+      <w:pPr>
+        <w:rPr>
+          <w:noProof/>
+          <w:lang w:val="en-US"/>
+        </w:rPr>
+      </w:pPr>
+      <w:r>
+        <w:rPr>
+          <w:noProof/>
+          <w:lang w:val="en-US"/>
+        </w:rPr>
+        <w:t>/</w:t>
+      </w:r>
+    </w:p>
+    <w:p>
+      <w:pPr>
+        <w:rPr>
+          <w:noProof/>
+          <w:lang w:val="en-US"/>
+        </w:rPr>
+      </w:pPr>
+      <w:r>
+        <w:rPr>
+          <w:noProof/>
+          <w:lang w:val="en-US"/>
+        </w:rPr>
+        <w:t>Nine-tails</w:t>
+      </w:r>
+    </w:p>
+    <w:p>
+      <w:pPr>
+        <w:rPr>
+          <w:noProof/>
+          <w:lang w:val="en-US"/>
+        </w:rPr>
+      </w:pPr>
+      <w:r>
+        <w:rPr>
+          <w:noProof/>
+          <w:lang w:val="en-US"/>
+        </w:rPr>
+        <w:t>//</w:t>
+      </w:r>
+    </w:p>
+    <w:p>
+      <w:pPr>
+        <w:rPr>
+          <w:noProof/>
+          <w:lang w:val="en-US"/>
+        </w:rPr>
+      </w:pPr>
+      <w:r>
+        <w:rPr>
+          <w:noProof/>
+          <w:lang w:val="en-US"/>
+        </w:rPr>
+        <w:t>Taijutsu</w:t>
+      </w:r>
+    </w:p>
+    <w:p>
+      <w:pPr>
+        <w:rPr>
+          <w:noProof/>
+          <w:lang w:val="en-US"/>
+        </w:rPr>
+      </w:pPr>
+      <w:r>
+        <w:rPr>
+          <w:noProof/>
+          <w:lang w:val="en-US"/>
+        </w:rPr>
+        <w:t>/</w:t>
+      </w:r>
+    </w:p>
+    <w:p>
+      <w:pPr>
+        <w:rPr>
+          <w:noProof/>
+          <w:lang w:val="en-US"/>
+        </w:rPr>
+      </w:pPr>
+      <w:r>
+        <w:rPr>
+          <w:noProof/>
+          <w:lang w:val="en-US"/>
+        </w:rPr>
+        <w:t>Hand to hand combat</w:t>
+      </w:r>
+    </w:p>
+    <w:p>
+      <w:pPr>
+        <w:rPr>
+          <w:noProof/>
+          <w:lang w:val="en-US"/>
+        </w:rPr>
+      </w:pPr>
+      <w:r>
+        <w:rPr>
+          <w:noProof/>
+          <w:lang w:val="en-US"/>
+        </w:rPr>
+        <w:t>//</w:t>
+      </w:r>
+    </w:p>
+    <w:p>
+      <w:pPr>
+        <w:rPr>
+          <w:noProof/>
+          <w:lang w:val="en-US"/>
+        </w:rPr>
+      </w:pPr>
+      <w:r>
+        <w:rPr>
+          <w:noProof/>
+          <w:lang w:val="en-US"/>
+        </w:rPr>
+        <w:t>Sharingan</w:t>
+      </w:r>
+    </w:p>
+    <w:p>
+      <w:pPr>
+        <w:rPr>
+          <w:noProof/>
+          <w:lang w:val="en-US"/>
+        </w:rPr>
+      </w:pPr>
+      <w:r>
+        <w:rPr>
+          <w:noProof/>
+          <w:lang w:val="en-US"/>
+        </w:rPr>
+        <w:t>/</w:t>
+      </w:r>
+    </w:p>
+    <w:p>
+      <w:pPr>
+        <w:rPr>
+          <w:noProof/>
+          <w:lang w:val="en-US"/>
+        </w:rPr>
+      </w:pPr>
+      <w:r>
+        <w:rPr>
+          <w:noProof/>
+          <w:lang w:val="en-US"/>
+        </w:rPr>
+        <w:t xml:space="preserve">Dojutsu </w:t>
+      </w:r>
+      <w:r>
+        <w:rPr>
+          <w:noProof/>
+          <w:lang w:val="en-US"/>
+        </w:rPr>
+        <w:t>used by the Uchiha clan</w:t>
+      </w:r>
+    </w:p>
+    <w:p>
+      <w:pPr>
+        <w:rPr>
+          <w:noProof/>
+          <w:lang w:val="en-US"/>
+        </w:rPr>
+      </w:pPr>
+      <w:r>
+        <w:rPr>
+          <w:noProof/>
+          <w:lang w:val="en-US"/>
+        </w:rPr>
+        <w:t>//</w:t>
+      </w:r>
+    </w:p>
+    <w:p>
+      <w:pPr>
+        <w:rPr>
+          <w:noProof/>
+          <w:lang w:val="en-US"/>
+        </w:rPr>
+      </w:pPr>
+      <w:r>
+        <w:rPr>
+          <w:noProof/>
+          <w:lang w:val="en-US"/>
+        </w:rPr>
+        <w:t>Ichibi</w:t>
+      </w:r>
+    </w:p>
+    <w:p>
+      <w:pPr>
+        <w:rPr>
+          <w:noProof/>
+          <w:lang w:val="en-US"/>
+        </w:rPr>
+      </w:pPr>
+      <w:r>
+        <w:rPr>
+          <w:noProof/>
+          <w:lang w:val="en-US"/>
+        </w:rPr>
+        <w:t>/</w:t>
+      </w:r>
+    </w:p>
+    <w:p>
+      <w:pPr>
+        <w:rPr>
+          <w:noProof/>
+          <w:lang w:val="en-US"/>
+        </w:rPr>
+      </w:pPr>
+      <w:r>
+        <w:rPr>
+          <w:noProof/>
+          <w:lang w:val="en-US"/>
+        </w:rPr>
+        <w:t>One-tails</w:t>
+      </w:r>
+    </w:p>
+    <w:p>
+      <w:pPr>
+        <w:rPr>
+          <w:lang w:val="en-US"/>
+        </w:rPr>
+      </w:pPr>
+      <w:r>
+        <w:rPr>
+          <w:noProof/>
+          <w:lang w:val="en-US"/>
+        </w:rPr>
+        <w:t>//</w:t>
+      </w:r>
+    </w:p>
+    <w:p>
+      <w:pPr>
+        <w:rPr>
+          <w:lang w:val="en-US"/>
+        </w:rPr>
+      </w:pPr>
+    </w:p>
+    <w:p>
+      <w:pPr>
+        <w:rPr>
+          <w:lang w:val="en-US"/>
+        </w:rPr>
+      </w:pPr>
     </w:p>
     <w:sectPr>
       <w:pgSz w:w="11906" w:h="16838"/>

</xml_diff>